<commit_message>
Dodana struktura za specifikaciju zahtjeva
</commit_message>
<xml_diff>
--- a/hw_1/PlanProjekta.docx
+++ b/hw_1/PlanProjekta.docx
@@ -12,12 +12,34 @@
     </w:p>
     <w:p>
       <w:r>
-        <w:t xml:space="preserve">Ideja projekta je napraviti programsku potporu za čuvanje kućnih ljubimaca. Želja je </w:t>
+        <w:t xml:space="preserve">Cilj </w:t>
+      </w:r>
+      <w:r>
+        <w:t xml:space="preserve">projekta je napraviti programsku potporu za čuvanje kućnih ljubimaca. Želja je </w:t>
       </w:r>
     </w:p>
     <w:p>
       <w:r>
         <w:t>svrha: spojiti ljude koji potražuju i nude usluge čuvanje kućnih ljubimaca.</w:t>
+      </w:r>
+      <w:r>
+        <w:t xml:space="preserve"> Aplikacija će biti napisana programskim jezikom Java </w:t>
+      </w:r>
+      <w:proofErr w:type="spellStart"/>
+      <w:r>
+        <w:t>Script</w:t>
+      </w:r>
+      <w:proofErr w:type="spellEnd"/>
+      <w:r>
+        <w:t xml:space="preserve"> u  </w:t>
+      </w:r>
+      <w:proofErr w:type="spellStart"/>
+      <w:r>
+        <w:t>Node</w:t>
+      </w:r>
+      <w:proofErr w:type="spellEnd"/>
+      <w:r>
+        <w:t xml:space="preserve"> JS-u.</w:t>
       </w:r>
     </w:p>
     <w:p/>
@@ -269,6 +291,7 @@
         <w:rPr>
           <w:noProof/>
         </w:rPr>
+        <w:lastRenderedPageBreak/>
         <w:drawing>
           <wp:inline distT="0" distB="0" distL="0" distR="0" wp14:anchorId="254619DB" wp14:editId="06B02996">
             <wp:extent cx="8215630" cy="4892040"/>
@@ -321,7 +344,6 @@
     </w:p>
     <w:p>
       <w:r>
-        <w:lastRenderedPageBreak/>
         <w:t xml:space="preserve"> </w:t>
       </w:r>
     </w:p>
@@ -5069,9 +5091,12 @@
 </file>
 
 <file path=customXml/item1.xml><?xml version="1.0" encoding="utf-8"?>
-<p:properties xmlns:p="http://schemas.microsoft.com/office/2006/metadata/properties" xmlns:xsi="http://www.w3.org/2001/XMLSchema-instance" xmlns:pc="http://schemas.microsoft.com/office/infopath/2007/PartnerControls">
-  <documentManagement/>
-</p:properties>
+<?mso-contentType ?>
+<FormTemplates xmlns="http://schemas.microsoft.com/sharepoint/v3/contenttype/forms">
+  <Display>DocumentLibraryForm</Display>
+  <Edit>DocumentLibraryForm</Edit>
+  <New>DocumentLibraryForm</New>
+</FormTemplates>
 </file>
 
 <file path=customXml/item2.xml><?xml version="1.0" encoding="utf-8"?>
@@ -5304,19 +5329,15 @@
 </file>
 
 <file path=customXml/item3.xml><?xml version="1.0" encoding="utf-8"?>
-<?mso-contentType ?>
-<FormTemplates xmlns="http://schemas.microsoft.com/sharepoint/v3/contenttype/forms">
-  <Display>DocumentLibraryForm</Display>
-  <Edit>DocumentLibraryForm</Edit>
-  <New>DocumentLibraryForm</New>
-</FormTemplates>
+<p:properties xmlns:p="http://schemas.microsoft.com/office/2006/metadata/properties" xmlns:xsi="http://www.w3.org/2001/XMLSchema-instance" xmlns:pc="http://schemas.microsoft.com/office/infopath/2007/PartnerControls">
+  <documentManagement/>
+</p:properties>
 </file>
 
 <file path=customXml/itemProps1.xml><?xml version="1.0" encoding="utf-8"?>
-<ds:datastoreItem xmlns:ds="http://schemas.openxmlformats.org/officeDocument/2006/customXml" ds:itemID="{82807586-1653-486C-95D4-60059B67439D}">
+<ds:datastoreItem xmlns:ds="http://schemas.openxmlformats.org/officeDocument/2006/customXml" ds:itemID="{4375A2FA-C37B-4B3C-BE09-6BD05A7CEE5E}">
   <ds:schemaRefs>
-    <ds:schemaRef ds:uri="http://schemas.microsoft.com/office/2006/metadata/properties"/>
-    <ds:schemaRef ds:uri="http://schemas.microsoft.com/office/infopath/2007/PartnerControls"/>
+    <ds:schemaRef ds:uri="http://schemas.microsoft.com/sharepoint/v3/contenttype/forms"/>
   </ds:schemaRefs>
 </ds:datastoreItem>
 </file>
@@ -5341,9 +5362,10 @@
 </file>
 
 <file path=customXml/itemProps3.xml><?xml version="1.0" encoding="utf-8"?>
-<ds:datastoreItem xmlns:ds="http://schemas.openxmlformats.org/officeDocument/2006/customXml" ds:itemID="{4375A2FA-C37B-4B3C-BE09-6BD05A7CEE5E}">
+<ds:datastoreItem xmlns:ds="http://schemas.openxmlformats.org/officeDocument/2006/customXml" ds:itemID="{82807586-1653-486C-95D4-60059B67439D}">
   <ds:schemaRefs>
-    <ds:schemaRef ds:uri="http://schemas.microsoft.com/sharepoint/v3/contenttype/forms"/>
+    <ds:schemaRef ds:uri="http://schemas.microsoft.com/office/2006/metadata/properties"/>
+    <ds:schemaRef ds:uri="http://schemas.microsoft.com/office/infopath/2007/PartnerControls"/>
   </ds:schemaRefs>
 </ds:datastoreItem>
 </file>
</xml_diff>